<commit_message>
weiter mit Pfliheft2.Semester und Satusbericht
</commit_message>
<xml_diff>
--- a/Projektplanung/Pflichtenheft - 2. Semester.docx
+++ b/Projektplanung/Pflichtenheft - 2. Semester.docx
@@ -3041,6 +3041,14 @@
               </w:rPr>
               <w:t>Ressourcenschätzung</w:t>
             </w:r>
+            <w:r>
+              <w:rPr>
+                <w:rFonts w:ascii="Times New Roman" w:hAnsi="Times New Roman"/>
+              </w:rPr>
+              <w:t xml:space="preserve"> </w:t>
+            </w:r>
+            <w:bookmarkStart w:id="0" w:name="_GoBack"/>
+            <w:bookmarkEnd w:id="0"/>
           </w:p>
           <w:p>
             <w:pPr>
@@ -3442,6 +3450,83 @@
                     <w:rPr>
                       <w:rFonts w:ascii="Times New Roman" w:hAnsi="Times New Roman"/>
                     </w:rPr>
+                    <w:t>Authentifizierung mit Benutzername und Passwort über LDAP</w:t>
+                  </w:r>
+                </w:p>
+              </w:tc>
+              <w:tc>
+                <w:tcPr>
+                  <w:tcW w:w="1531" w:type="dxa"/>
+                  <w:tcBorders>
+                    <w:top w:val="nil"/>
+                    <w:left w:val="single" w:sz="4" w:space="0" w:color="auto"/>
+                    <w:bottom w:val="single" w:sz="4" w:space="0" w:color="auto"/>
+                    <w:right w:val="single" w:sz="4" w:space="0" w:color="auto"/>
+                  </w:tcBorders>
+                </w:tcPr>
+                <w:p>
+                  <w:pPr>
+                    <w:tabs>
+                      <w:tab w:val="left" w:pos="720"/>
+                    </w:tabs>
+                    <w:rPr>
+                      <w:rFonts w:ascii="Times New Roman" w:hAnsi="Times New Roman"/>
+                    </w:rPr>
+                  </w:pPr>
+                  <w:r>
+                    <w:rPr>
+                      <w:rFonts w:ascii="Times New Roman" w:hAnsi="Times New Roman"/>
+                    </w:rPr>
+                    <w:t>??</w:t>
+                  </w:r>
+                </w:p>
+              </w:tc>
+              <w:tc>
+                <w:tcPr>
+                  <w:tcW w:w="4380" w:type="dxa"/>
+                  <w:tcBorders>
+                    <w:top w:val="nil"/>
+                    <w:left w:val="single" w:sz="4" w:space="0" w:color="auto"/>
+                    <w:bottom w:val="single" w:sz="4" w:space="0" w:color="auto"/>
+                    <w:right w:val="single" w:sz="4" w:space="0" w:color="auto"/>
+                  </w:tcBorders>
+                </w:tcPr>
+                <w:p>
+                  <w:pPr>
+                    <w:tabs>
+                      <w:tab w:val="left" w:pos="720"/>
+                    </w:tabs>
+                    <w:rPr>
+                      <w:rFonts w:ascii="Times New Roman" w:hAnsi="Times New Roman"/>
+                    </w:rPr>
+                  </w:pPr>
+                </w:p>
+              </w:tc>
+            </w:tr>
+            <w:tr>
+              <w:tc>
+                <w:tcPr>
+                  <w:tcW w:w="2717" w:type="dxa"/>
+                  <w:tcBorders>
+                    <w:top w:val="nil"/>
+                    <w:left w:val="single" w:sz="4" w:space="0" w:color="auto"/>
+                    <w:bottom w:val="single" w:sz="4" w:space="0" w:color="auto"/>
+                    <w:right w:val="single" w:sz="4" w:space="0" w:color="auto"/>
+                  </w:tcBorders>
+                </w:tcPr>
+                <w:p>
+                  <w:pPr>
+                    <w:tabs>
+                      <w:tab w:val="left" w:pos="720"/>
+                    </w:tabs>
+                    <w:rPr>
+                      <w:rFonts w:ascii="Times New Roman" w:hAnsi="Times New Roman"/>
+                    </w:rPr>
+                  </w:pPr>
+                  <w:r>
+                    <w:rPr>
+                      <w:rFonts w:ascii="Times New Roman" w:hAnsi="Times New Roman"/>
+                    </w:rPr>
                     <w:t>Java Laufzeitumgebung festlegen und bereitstellen (Applikationsserver, Springboot,….)</w:t>
                   </w:r>
                 </w:p>
@@ -3471,8 +3556,6 @@
                     </w:rPr>
                     <w:t>30.4.2017</w:t>
                   </w:r>
-                  <w:bookmarkStart w:id="0" w:name="_GoBack"/>
-                  <w:bookmarkEnd w:id="0"/>
                 </w:p>
               </w:tc>
               <w:tc>
@@ -4325,6 +4408,22 @@
                       <w:rFonts w:ascii="Times New Roman" w:hAnsi="Times New Roman"/>
                     </w:rPr>
                     <w:t>Projektmarketing Unterlagen festlegen</w:t>
+                  </w:r>
+                </w:p>
+                <w:p>
+                  <w:pPr>
+                    <w:tabs>
+                      <w:tab w:val="left" w:pos="720"/>
+                    </w:tabs>
+                    <w:rPr>
+                      <w:rFonts w:ascii="Times New Roman" w:hAnsi="Times New Roman"/>
+                    </w:rPr>
+                  </w:pPr>
+                  <w:r>
+                    <w:rPr>
+                      <w:rFonts w:ascii="Times New Roman" w:hAnsi="Times New Roman"/>
+                    </w:rPr>
+                    <w:t>Plakat</w:t>
                   </w:r>
                 </w:p>
               </w:tc>
@@ -8630,7 +8729,7 @@
 </file>
 
 <file path=customXml/itemProps1.xml><?xml version="1.0" encoding="utf-8"?>
-<ds:datastoreItem xmlns:ds="http://schemas.openxmlformats.org/officeDocument/2006/customXml" ds:itemID="{C7B7502D-DC88-41B7-95CD-7FF33E8B92AA}">
+<ds:datastoreItem xmlns:ds="http://schemas.openxmlformats.org/officeDocument/2006/customXml" ds:itemID="{07A1D5CF-1747-433D-930E-661216AAC978}">
   <ds:schemaRefs>
     <ds:schemaRef ds:uri="http://schemas.openxmlformats.org/officeDocument/2006/bibliography"/>
   </ds:schemaRefs>

</xml_diff>

<commit_message>
Pfliheft2.Teil und Statusbericht leicht verschänt
</commit_message>
<xml_diff>
--- a/Projektplanung/Pflichtenheft - 2. Semester.docx
+++ b/Projektplanung/Pflichtenheft - 2. Semester.docx
@@ -373,21 +373,7 @@
               <w:rPr>
                 <w:rFonts w:ascii="Times New Roman" w:hAnsi="Times New Roman"/>
               </w:rPr>
-              <w:t xml:space="preserve">Maximilian </w:t>
-            </w:r>
-            <w:proofErr w:type="spellStart"/>
-            <w:r>
-              <w:rPr>
-                <w:rFonts w:ascii="Times New Roman" w:hAnsi="Times New Roman"/>
-              </w:rPr>
-              <w:t>Unterrainer</w:t>
-            </w:r>
-            <w:proofErr w:type="spellEnd"/>
-            <w:r>
-              <w:rPr>
-                <w:rFonts w:ascii="Times New Roman" w:hAnsi="Times New Roman"/>
-              </w:rPr>
-              <w:t xml:space="preserve">, </w:t>
+              <w:t xml:space="preserve">Maximilian Unterrainer, </w:t>
             </w:r>
             <w:proofErr w:type="spellStart"/>
             <w:r>
@@ -2366,8 +2352,6 @@
               </w:rPr>
               <w:t>die Privatsphäre ist zu schützen, siehe Punkt 8. Sicherheitsanforderungen.</w:t>
             </w:r>
-            <w:bookmarkStart w:id="0" w:name="_GoBack"/>
-            <w:bookmarkEnd w:id="0"/>
           </w:p>
           <w:p>
             <w:pPr>
@@ -2805,6 +2789,362 @@
                 <w:tcPr>
                   <w:tcW w:w="2717" w:type="dxa"/>
                   <w:tcBorders>
+                    <w:top w:val="single" w:sz="4" w:space="0" w:color="auto"/>
+                    <w:left w:val="single" w:sz="4" w:space="0" w:color="auto"/>
+                    <w:bottom w:val="single" w:sz="4" w:space="0" w:color="auto"/>
+                    <w:right w:val="single" w:sz="4" w:space="0" w:color="auto"/>
+                  </w:tcBorders>
+                </w:tcPr>
+                <w:p>
+                  <w:pPr>
+                    <w:tabs>
+                      <w:tab w:val="left" w:pos="720"/>
+                    </w:tabs>
+                    <w:rPr>
+                      <w:rFonts w:ascii="Times New Roman" w:hAnsi="Times New Roman"/>
+                    </w:rPr>
+                  </w:pPr>
+                  <w:r>
+                    <w:rPr>
+                      <w:rFonts w:ascii="Times New Roman" w:hAnsi="Times New Roman"/>
+                    </w:rPr>
+                    <w:t>Dritter Statusreport</w:t>
+                  </w:r>
+                </w:p>
+              </w:tc>
+              <w:tc>
+                <w:tcPr>
+                  <w:tcW w:w="1531" w:type="dxa"/>
+                  <w:tcBorders>
+                    <w:top w:val="single" w:sz="4" w:space="0" w:color="auto"/>
+                    <w:left w:val="single" w:sz="4" w:space="0" w:color="auto"/>
+                    <w:bottom w:val="single" w:sz="4" w:space="0" w:color="auto"/>
+                    <w:right w:val="single" w:sz="4" w:space="0" w:color="auto"/>
+                  </w:tcBorders>
+                </w:tcPr>
+                <w:p>
+                  <w:pPr>
+                    <w:tabs>
+                      <w:tab w:val="left" w:pos="720"/>
+                    </w:tabs>
+                    <w:rPr>
+                      <w:rFonts w:ascii="Times New Roman" w:hAnsi="Times New Roman"/>
+                      <w:bCs/>
+                    </w:rPr>
+                  </w:pPr>
+                  <w:r>
+                    <w:rPr>
+                      <w:rFonts w:ascii="Times New Roman" w:hAnsi="Times New Roman"/>
+                    </w:rPr>
+                    <w:t>30.4.2017</w:t>
+                  </w:r>
+                </w:p>
+              </w:tc>
+              <w:tc>
+                <w:tcPr>
+                  <w:tcW w:w="4380" w:type="dxa"/>
+                  <w:tcBorders>
+                    <w:top w:val="single" w:sz="4" w:space="0" w:color="auto"/>
+                    <w:left w:val="single" w:sz="4" w:space="0" w:color="auto"/>
+                    <w:bottom w:val="single" w:sz="4" w:space="0" w:color="auto"/>
+                    <w:right w:val="single" w:sz="4" w:space="0" w:color="auto"/>
+                  </w:tcBorders>
+                </w:tcPr>
+                <w:p>
+                  <w:pPr>
+                    <w:tabs>
+                      <w:tab w:val="left" w:pos="720"/>
+                    </w:tabs>
+                    <w:rPr>
+                      <w:rFonts w:ascii="Times New Roman" w:hAnsi="Times New Roman"/>
+                      <w:b/>
+                      <w:bCs/>
+                    </w:rPr>
+                  </w:pPr>
+                  <w:r>
+                    <w:rPr>
+                      <w:rFonts w:ascii="Times New Roman" w:hAnsi="Times New Roman"/>
+                      <w:b/>
+                    </w:rPr>
+                    <w:t>Statusreport 3</w:t>
+                  </w:r>
+                </w:p>
+              </w:tc>
+            </w:tr>
+            <w:tr>
+              <w:tc>
+                <w:tcPr>
+                  <w:tcW w:w="2717" w:type="dxa"/>
+                  <w:tcBorders>
+                    <w:top w:val="nil"/>
+                    <w:left w:val="single" w:sz="4" w:space="0" w:color="auto"/>
+                    <w:bottom w:val="single" w:sz="4" w:space="0" w:color="auto"/>
+                    <w:right w:val="single" w:sz="4" w:space="0" w:color="auto"/>
+                  </w:tcBorders>
+                </w:tcPr>
+                <w:p>
+                  <w:pPr>
+                    <w:tabs>
+                      <w:tab w:val="left" w:pos="720"/>
+                    </w:tabs>
+                    <w:rPr>
+                      <w:rFonts w:ascii="Times New Roman" w:hAnsi="Times New Roman"/>
+                    </w:rPr>
+                  </w:pPr>
+                  <w:r>
+                    <w:rPr>
+                      <w:rFonts w:ascii="Times New Roman" w:hAnsi="Times New Roman"/>
+                    </w:rPr>
+                    <w:t xml:space="preserve">Datenbankzugriffe, Implementierung eines beispielhaften Zugriffs </w:t>
+                  </w:r>
+                </w:p>
+              </w:tc>
+              <w:tc>
+                <w:tcPr>
+                  <w:tcW w:w="1531" w:type="dxa"/>
+                  <w:tcBorders>
+                    <w:top w:val="nil"/>
+                    <w:left w:val="single" w:sz="4" w:space="0" w:color="auto"/>
+                    <w:bottom w:val="single" w:sz="4" w:space="0" w:color="auto"/>
+                    <w:right w:val="single" w:sz="4" w:space="0" w:color="auto"/>
+                  </w:tcBorders>
+                </w:tcPr>
+                <w:p>
+                  <w:pPr>
+                    <w:tabs>
+                      <w:tab w:val="left" w:pos="720"/>
+                    </w:tabs>
+                    <w:rPr>
+                      <w:rFonts w:ascii="Times New Roman" w:hAnsi="Times New Roman"/>
+                    </w:rPr>
+                  </w:pPr>
+                  <w:r>
+                    <w:rPr>
+                      <w:rFonts w:ascii="Times New Roman" w:hAnsi="Times New Roman"/>
+                    </w:rPr>
+                    <w:t>30.4.2017</w:t>
+                  </w:r>
+                </w:p>
+              </w:tc>
+              <w:tc>
+                <w:tcPr>
+                  <w:tcW w:w="4380" w:type="dxa"/>
+                  <w:tcBorders>
+                    <w:top w:val="nil"/>
+                    <w:left w:val="single" w:sz="4" w:space="0" w:color="auto"/>
+                    <w:bottom w:val="single" w:sz="4" w:space="0" w:color="auto"/>
+                    <w:right w:val="single" w:sz="4" w:space="0" w:color="auto"/>
+                  </w:tcBorders>
+                </w:tcPr>
+                <w:p>
+                  <w:pPr>
+                    <w:tabs>
+                      <w:tab w:val="left" w:pos="720"/>
+                    </w:tabs>
+                    <w:rPr>
+                      <w:rFonts w:ascii="Times New Roman" w:hAnsi="Times New Roman"/>
+                    </w:rPr>
+                  </w:pPr>
+                  <w:r>
+                    <w:rPr>
+                      <w:rFonts w:ascii="Times New Roman" w:hAnsi="Times New Roman"/>
+                    </w:rPr>
+                    <w:t xml:space="preserve">Demo </w:t>
+                  </w:r>
+                </w:p>
+                <w:p>
+                  <w:pPr>
+                    <w:tabs>
+                      <w:tab w:val="left" w:pos="720"/>
+                    </w:tabs>
+                    <w:rPr>
+                      <w:rFonts w:ascii="Times New Roman" w:hAnsi="Times New Roman"/>
+                    </w:rPr>
+                  </w:pPr>
+                </w:p>
+              </w:tc>
+            </w:tr>
+            <w:tr>
+              <w:tc>
+                <w:tcPr>
+                  <w:tcW w:w="2717" w:type="dxa"/>
+                  <w:tcBorders>
+                    <w:top w:val="nil"/>
+                    <w:left w:val="single" w:sz="4" w:space="0" w:color="auto"/>
+                    <w:bottom w:val="single" w:sz="4" w:space="0" w:color="auto"/>
+                    <w:right w:val="single" w:sz="4" w:space="0" w:color="auto"/>
+                  </w:tcBorders>
+                </w:tcPr>
+                <w:p>
+                  <w:pPr>
+                    <w:tabs>
+                      <w:tab w:val="left" w:pos="720"/>
+                    </w:tabs>
+                    <w:rPr>
+                      <w:rFonts w:ascii="Times New Roman" w:hAnsi="Times New Roman"/>
+                    </w:rPr>
+                  </w:pPr>
+                  <w:r>
+                    <w:rPr>
+                      <w:rFonts w:ascii="Times New Roman" w:hAnsi="Times New Roman"/>
+                    </w:rPr>
+                    <w:t>Java Laufzeitumgebung festlegen und bereitstellen (Applikationsserver, Springboot,….)</w:t>
+                  </w:r>
+                </w:p>
+              </w:tc>
+              <w:tc>
+                <w:tcPr>
+                  <w:tcW w:w="1531" w:type="dxa"/>
+                  <w:tcBorders>
+                    <w:top w:val="nil"/>
+                    <w:left w:val="single" w:sz="4" w:space="0" w:color="auto"/>
+                    <w:bottom w:val="single" w:sz="4" w:space="0" w:color="auto"/>
+                    <w:right w:val="single" w:sz="4" w:space="0" w:color="auto"/>
+                  </w:tcBorders>
+                </w:tcPr>
+                <w:p>
+                  <w:pPr>
+                    <w:tabs>
+                      <w:tab w:val="left" w:pos="720"/>
+                    </w:tabs>
+                    <w:rPr>
+                      <w:rFonts w:ascii="Times New Roman" w:hAnsi="Times New Roman"/>
+                    </w:rPr>
+                  </w:pPr>
+                  <w:r>
+                    <w:rPr>
+                      <w:rFonts w:ascii="Times New Roman" w:hAnsi="Times New Roman"/>
+                    </w:rPr>
+                    <w:t>30.4.2017</w:t>
+                  </w:r>
+                </w:p>
+              </w:tc>
+              <w:tc>
+                <w:tcPr>
+                  <w:tcW w:w="4380" w:type="dxa"/>
+                  <w:tcBorders>
+                    <w:top w:val="nil"/>
+                    <w:left w:val="single" w:sz="4" w:space="0" w:color="auto"/>
+                    <w:bottom w:val="single" w:sz="4" w:space="0" w:color="auto"/>
+                    <w:right w:val="single" w:sz="4" w:space="0" w:color="auto"/>
+                  </w:tcBorders>
+                </w:tcPr>
+                <w:p>
+                  <w:pPr>
+                    <w:tabs>
+                      <w:tab w:val="left" w:pos="720"/>
+                    </w:tabs>
+                    <w:rPr>
+                      <w:rFonts w:ascii="Times New Roman" w:hAnsi="Times New Roman"/>
+                    </w:rPr>
+                  </w:pPr>
+                  <w:r>
+                    <w:rPr>
+                      <w:rFonts w:ascii="Times New Roman" w:hAnsi="Times New Roman"/>
+                    </w:rPr>
+                    <w:t>Demo</w:t>
+                  </w:r>
+                </w:p>
+              </w:tc>
+            </w:tr>
+            <w:tr>
+              <w:tc>
+                <w:tcPr>
+                  <w:tcW w:w="2717" w:type="dxa"/>
+                  <w:tcBorders>
+                    <w:top w:val="nil"/>
+                    <w:left w:val="single" w:sz="4" w:space="0" w:color="auto"/>
+                    <w:bottom w:val="single" w:sz="4" w:space="0" w:color="auto"/>
+                    <w:right w:val="single" w:sz="4" w:space="0" w:color="auto"/>
+                  </w:tcBorders>
+                </w:tcPr>
+                <w:p>
+                  <w:pPr>
+                    <w:tabs>
+                      <w:tab w:val="left" w:pos="720"/>
+                    </w:tabs>
+                    <w:rPr>
+                      <w:rFonts w:ascii="Times New Roman" w:hAnsi="Times New Roman"/>
+                    </w:rPr>
+                  </w:pPr>
+                  <w:r>
+                    <w:rPr>
+                      <w:rFonts w:ascii="Times New Roman" w:hAnsi="Times New Roman"/>
+                    </w:rPr>
+                    <w:t>LDAP Struktur festgelegt und Zugriff Demo</w:t>
+                  </w:r>
+                </w:p>
+              </w:tc>
+              <w:tc>
+                <w:tcPr>
+                  <w:tcW w:w="1531" w:type="dxa"/>
+                  <w:tcBorders>
+                    <w:top w:val="nil"/>
+                    <w:left w:val="single" w:sz="4" w:space="0" w:color="auto"/>
+                    <w:bottom w:val="single" w:sz="4" w:space="0" w:color="auto"/>
+                    <w:right w:val="single" w:sz="4" w:space="0" w:color="auto"/>
+                  </w:tcBorders>
+                </w:tcPr>
+                <w:p>
+                  <w:pPr>
+                    <w:tabs>
+                      <w:tab w:val="left" w:pos="720"/>
+                    </w:tabs>
+                    <w:rPr>
+                      <w:rFonts w:ascii="Times New Roman" w:hAnsi="Times New Roman"/>
+                    </w:rPr>
+                  </w:pPr>
+                  <w:r>
+                    <w:rPr>
+                      <w:rFonts w:ascii="Times New Roman" w:hAnsi="Times New Roman"/>
+                    </w:rPr>
+                    <w:t>15.5.2017</w:t>
+                  </w:r>
+                </w:p>
+              </w:tc>
+              <w:tc>
+                <w:tcPr>
+                  <w:tcW w:w="4380" w:type="dxa"/>
+                  <w:tcBorders>
+                    <w:top w:val="nil"/>
+                    <w:left w:val="single" w:sz="4" w:space="0" w:color="auto"/>
+                    <w:bottom w:val="single" w:sz="4" w:space="0" w:color="auto"/>
+                    <w:right w:val="single" w:sz="4" w:space="0" w:color="auto"/>
+                  </w:tcBorders>
+                </w:tcPr>
+                <w:p>
+                  <w:pPr>
+                    <w:tabs>
+                      <w:tab w:val="left" w:pos="720"/>
+                    </w:tabs>
+                    <w:rPr>
+                      <w:rFonts w:ascii="Times New Roman" w:hAnsi="Times New Roman"/>
+                    </w:rPr>
+                  </w:pPr>
+                  <w:r>
+                    <w:rPr>
+                      <w:rFonts w:ascii="Times New Roman" w:hAnsi="Times New Roman"/>
+                    </w:rPr>
+                    <w:t>Report</w:t>
+                  </w:r>
+                </w:p>
+                <w:p>
+                  <w:pPr>
+                    <w:tabs>
+                      <w:tab w:val="left" w:pos="720"/>
+                    </w:tabs>
+                    <w:rPr>
+                      <w:rFonts w:ascii="Times New Roman" w:hAnsi="Times New Roman"/>
+                    </w:rPr>
+                  </w:pPr>
+                </w:p>
+              </w:tc>
+            </w:tr>
+            <w:tr>
+              <w:tc>
+                <w:tcPr>
+                  <w:tcW w:w="2717" w:type="dxa"/>
+                  <w:tcBorders>
                     <w:top w:val="nil"/>
                     <w:left w:val="single" w:sz="4" w:space="0" w:color="auto"/>
                     <w:bottom w:val="single" w:sz="4" w:space="0" w:color="auto"/>
@@ -2847,6 +3187,12 @@
                       <w:rFonts w:ascii="Times New Roman" w:hAnsi="Times New Roman"/>
                     </w:rPr>
                   </w:pPr>
+                  <w:r>
+                    <w:rPr>
+                      <w:rFonts w:ascii="Times New Roman" w:hAnsi="Times New Roman"/>
+                    </w:rPr>
+                    <w:t>15.5.2017</w:t>
+                  </w:r>
                 </w:p>
               </w:tc>
               <w:tc>
@@ -2901,13 +3247,7 @@
                     <w:rPr>
                       <w:rFonts w:ascii="Times New Roman" w:hAnsi="Times New Roman"/>
                     </w:rPr>
-                    <w:t>Datenbankzugriffe, Implementierung eines beispielhaften Zugriffs</w:t>
-                  </w:r>
-                  <w:r>
-                    <w:rPr>
-                      <w:rFonts w:ascii="Times New Roman" w:hAnsi="Times New Roman"/>
-                    </w:rPr>
-                    <w:t xml:space="preserve"> </w:t>
+                    <w:t>Implementierung restliche Zugriffe</w:t>
                   </w:r>
                 </w:p>
               </w:tc>
@@ -2934,7 +3274,7 @@
                     <w:rPr>
                       <w:rFonts w:ascii="Times New Roman" w:hAnsi="Times New Roman"/>
                     </w:rPr>
-                    <w:t>30.4.2017</w:t>
+                    <w:t>31.5.2017</w:t>
                   </w:r>
                 </w:p>
               </w:tc>
@@ -2961,7 +3301,7 @@
                     <w:rPr>
                       <w:rFonts w:ascii="Times New Roman" w:hAnsi="Times New Roman"/>
                     </w:rPr>
-                    <w:t xml:space="preserve">Demo </w:t>
+                    <w:t>Demo</w:t>
                   </w:r>
                 </w:p>
                 <w:p>
@@ -3000,8 +3340,18 @@
                     <w:rPr>
                       <w:rFonts w:ascii="Times New Roman" w:hAnsi="Times New Roman"/>
                     </w:rPr>
-                    <w:t>Java Laufzeitumgebung festlegen und bereitstellen (Applikationsserver, Springboot,….)</w:t>
+                    <w:t>Testkonzept</w:t>
                   </w:r>
+                </w:p>
+                <w:p>
+                  <w:pPr>
+                    <w:tabs>
+                      <w:tab w:val="left" w:pos="720"/>
+                    </w:tabs>
+                    <w:rPr>
+                      <w:rFonts w:ascii="Times New Roman" w:hAnsi="Times New Roman"/>
+                    </w:rPr>
+                  </w:pPr>
                 </w:p>
               </w:tc>
               <w:tc>
@@ -3027,7 +3377,7 @@
                     <w:rPr>
                       <w:rFonts w:ascii="Times New Roman" w:hAnsi="Times New Roman"/>
                     </w:rPr>
-                    <w:t>30.4.2017</w:t>
+                    <w:t>31.5.2017</w:t>
                   </w:r>
                 </w:p>
               </w:tc>
@@ -3054,7 +3404,13 @@
                     <w:rPr>
                       <w:rFonts w:ascii="Times New Roman" w:hAnsi="Times New Roman"/>
                     </w:rPr>
-                    <w:t>Demo</w:t>
+                    <w:t>Report</w:t>
+                  </w:r>
+                  <w:r>
+                    <w:rPr>
+                      <w:rFonts w:ascii="Times New Roman" w:hAnsi="Times New Roman"/>
+                    </w:rPr>
+                    <w:t xml:space="preserve"> </w:t>
                   </w:r>
                 </w:p>
               </w:tc>
@@ -3083,19 +3439,7 @@
                     <w:rPr>
                       <w:rFonts w:ascii="Times New Roman" w:hAnsi="Times New Roman"/>
                     </w:rPr>
-                    <w:t>LDAP Struktur</w:t>
-                  </w:r>
-                  <w:r>
-                    <w:rPr>
-                      <w:rFonts w:ascii="Times New Roman" w:hAnsi="Times New Roman"/>
-                    </w:rPr>
-                    <w:t xml:space="preserve"> festgelegt</w:t>
-                  </w:r>
-                  <w:r>
-                    <w:rPr>
-                      <w:rFonts w:ascii="Times New Roman" w:hAnsi="Times New Roman"/>
-                    </w:rPr>
-                    <w:t xml:space="preserve"> und Zugriff Demo</w:t>
+                    <w:t>API Funktionsbeschreibung</w:t>
                   </w:r>
                 </w:p>
               </w:tc>
@@ -3122,8 +3466,18 @@
                     <w:rPr>
                       <w:rFonts w:ascii="Times New Roman" w:hAnsi="Times New Roman"/>
                     </w:rPr>
-                    <w:t>??</w:t>
+                    <w:t>15.6.2017</w:t>
                   </w:r>
+                </w:p>
+                <w:p>
+                  <w:pPr>
+                    <w:tabs>
+                      <w:tab w:val="left" w:pos="720"/>
+                    </w:tabs>
+                    <w:rPr>
+                      <w:rFonts w:ascii="Times New Roman" w:hAnsi="Times New Roman"/>
+                    </w:rPr>
+                  </w:pPr>
                 </w:p>
               </w:tc>
               <w:tc>
@@ -3150,286 +3504,6 @@
                       <w:rFonts w:ascii="Times New Roman" w:hAnsi="Times New Roman"/>
                     </w:rPr>
                     <w:t>Report</w:t>
-                  </w:r>
-                </w:p>
-                <w:p>
-                  <w:pPr>
-                    <w:tabs>
-                      <w:tab w:val="left" w:pos="720"/>
-                    </w:tabs>
-                    <w:rPr>
-                      <w:rFonts w:ascii="Times New Roman" w:hAnsi="Times New Roman"/>
-                    </w:rPr>
-                  </w:pPr>
-                </w:p>
-              </w:tc>
-            </w:tr>
-            <w:tr>
-              <w:tc>
-                <w:tcPr>
-                  <w:tcW w:w="2717" w:type="dxa"/>
-                  <w:tcBorders>
-                    <w:top w:val="nil"/>
-                    <w:left w:val="single" w:sz="4" w:space="0" w:color="auto"/>
-                    <w:bottom w:val="single" w:sz="4" w:space="0" w:color="auto"/>
-                    <w:right w:val="single" w:sz="4" w:space="0" w:color="auto"/>
-                  </w:tcBorders>
-                </w:tcPr>
-                <w:p>
-                  <w:pPr>
-                    <w:tabs>
-                      <w:tab w:val="left" w:pos="720"/>
-                    </w:tabs>
-                    <w:rPr>
-                      <w:rFonts w:ascii="Times New Roman" w:hAnsi="Times New Roman"/>
-                    </w:rPr>
-                  </w:pPr>
-                  <w:r>
-                    <w:rPr>
-                      <w:rFonts w:ascii="Times New Roman" w:hAnsi="Times New Roman"/>
-                    </w:rPr>
-                    <w:t>Implementierung restliche Zugriffe</w:t>
-                  </w:r>
-                </w:p>
-              </w:tc>
-              <w:tc>
-                <w:tcPr>
-                  <w:tcW w:w="1531" w:type="dxa"/>
-                  <w:tcBorders>
-                    <w:top w:val="nil"/>
-                    <w:left w:val="single" w:sz="4" w:space="0" w:color="auto"/>
-                    <w:bottom w:val="single" w:sz="4" w:space="0" w:color="auto"/>
-                    <w:right w:val="single" w:sz="4" w:space="0" w:color="auto"/>
-                  </w:tcBorders>
-                </w:tcPr>
-                <w:p>
-                  <w:pPr>
-                    <w:tabs>
-                      <w:tab w:val="left" w:pos="720"/>
-                    </w:tabs>
-                    <w:rPr>
-                      <w:rFonts w:ascii="Times New Roman" w:hAnsi="Times New Roman"/>
-                    </w:rPr>
-                  </w:pPr>
-                  <w:r>
-                    <w:rPr>
-                      <w:rFonts w:ascii="Times New Roman" w:hAnsi="Times New Roman"/>
-                    </w:rPr>
-                    <w:t>??</w:t>
-                  </w:r>
-                </w:p>
-              </w:tc>
-              <w:tc>
-                <w:tcPr>
-                  <w:tcW w:w="4380" w:type="dxa"/>
-                  <w:tcBorders>
-                    <w:top w:val="nil"/>
-                    <w:left w:val="single" w:sz="4" w:space="0" w:color="auto"/>
-                    <w:bottom w:val="single" w:sz="4" w:space="0" w:color="auto"/>
-                    <w:right w:val="single" w:sz="4" w:space="0" w:color="auto"/>
-                  </w:tcBorders>
-                </w:tcPr>
-                <w:p>
-                  <w:pPr>
-                    <w:tabs>
-                      <w:tab w:val="left" w:pos="720"/>
-                    </w:tabs>
-                    <w:rPr>
-                      <w:rFonts w:ascii="Times New Roman" w:hAnsi="Times New Roman"/>
-                    </w:rPr>
-                  </w:pPr>
-                  <w:r>
-                    <w:rPr>
-                      <w:rFonts w:ascii="Times New Roman" w:hAnsi="Times New Roman"/>
-                    </w:rPr>
-                    <w:t>Demo</w:t>
-                  </w:r>
-                </w:p>
-                <w:p>
-                  <w:pPr>
-                    <w:tabs>
-                      <w:tab w:val="left" w:pos="720"/>
-                    </w:tabs>
-                    <w:rPr>
-                      <w:rFonts w:ascii="Times New Roman" w:hAnsi="Times New Roman"/>
-                    </w:rPr>
-                  </w:pPr>
-                </w:p>
-              </w:tc>
-            </w:tr>
-            <w:tr>
-              <w:tc>
-                <w:tcPr>
-                  <w:tcW w:w="2717" w:type="dxa"/>
-                  <w:tcBorders>
-                    <w:top w:val="nil"/>
-                    <w:left w:val="single" w:sz="4" w:space="0" w:color="auto"/>
-                    <w:bottom w:val="single" w:sz="4" w:space="0" w:color="auto"/>
-                    <w:right w:val="single" w:sz="4" w:space="0" w:color="auto"/>
-                  </w:tcBorders>
-                </w:tcPr>
-                <w:p>
-                  <w:pPr>
-                    <w:tabs>
-                      <w:tab w:val="left" w:pos="720"/>
-                    </w:tabs>
-                    <w:rPr>
-                      <w:rFonts w:ascii="Times New Roman" w:hAnsi="Times New Roman"/>
-                    </w:rPr>
-                  </w:pPr>
-                  <w:r>
-                    <w:rPr>
-                      <w:rFonts w:ascii="Times New Roman" w:hAnsi="Times New Roman"/>
-                    </w:rPr>
-                    <w:t>Installationsanleitung System</w:t>
-                  </w:r>
-                </w:p>
-              </w:tc>
-              <w:tc>
-                <w:tcPr>
-                  <w:tcW w:w="1531" w:type="dxa"/>
-                  <w:tcBorders>
-                    <w:top w:val="nil"/>
-                    <w:left w:val="single" w:sz="4" w:space="0" w:color="auto"/>
-                    <w:bottom w:val="single" w:sz="4" w:space="0" w:color="auto"/>
-                    <w:right w:val="single" w:sz="4" w:space="0" w:color="auto"/>
-                  </w:tcBorders>
-                </w:tcPr>
-                <w:p>
-                  <w:pPr>
-                    <w:tabs>
-                      <w:tab w:val="left" w:pos="720"/>
-                    </w:tabs>
-                    <w:rPr>
-                      <w:rFonts w:ascii="Times New Roman" w:hAnsi="Times New Roman"/>
-                    </w:rPr>
-                  </w:pPr>
-                  <w:r>
-                    <w:rPr>
-                      <w:rFonts w:ascii="Times New Roman" w:hAnsi="Times New Roman"/>
-                    </w:rPr>
-                    <w:t>??</w:t>
-                  </w:r>
-                </w:p>
-              </w:tc>
-              <w:tc>
-                <w:tcPr>
-                  <w:tcW w:w="4380" w:type="dxa"/>
-                  <w:tcBorders>
-                    <w:top w:val="nil"/>
-                    <w:left w:val="single" w:sz="4" w:space="0" w:color="auto"/>
-                    <w:bottom w:val="single" w:sz="4" w:space="0" w:color="auto"/>
-                    <w:right w:val="single" w:sz="4" w:space="0" w:color="auto"/>
-                  </w:tcBorders>
-                </w:tcPr>
-                <w:p>
-                  <w:pPr>
-                    <w:tabs>
-                      <w:tab w:val="left" w:pos="720"/>
-                    </w:tabs>
-                    <w:rPr>
-                      <w:rFonts w:ascii="Times New Roman" w:hAnsi="Times New Roman"/>
-                    </w:rPr>
-                  </w:pPr>
-                  <w:r>
-                    <w:rPr>
-                      <w:rFonts w:ascii="Times New Roman" w:hAnsi="Times New Roman"/>
-                    </w:rPr>
-                    <w:t>Report</w:t>
-                  </w:r>
-                </w:p>
-                <w:p>
-                  <w:pPr>
-                    <w:tabs>
-                      <w:tab w:val="left" w:pos="720"/>
-                    </w:tabs>
-                    <w:rPr>
-                      <w:rFonts w:ascii="Times New Roman" w:hAnsi="Times New Roman"/>
-                    </w:rPr>
-                  </w:pPr>
-                </w:p>
-              </w:tc>
-            </w:tr>
-            <w:tr>
-              <w:tc>
-                <w:tcPr>
-                  <w:tcW w:w="2717" w:type="dxa"/>
-                  <w:tcBorders>
-                    <w:top w:val="nil"/>
-                    <w:left w:val="single" w:sz="4" w:space="0" w:color="auto"/>
-                    <w:bottom w:val="single" w:sz="4" w:space="0" w:color="auto"/>
-                    <w:right w:val="single" w:sz="4" w:space="0" w:color="auto"/>
-                  </w:tcBorders>
-                </w:tcPr>
-                <w:p>
-                  <w:pPr>
-                    <w:tabs>
-                      <w:tab w:val="left" w:pos="720"/>
-                    </w:tabs>
-                    <w:rPr>
-                      <w:rFonts w:ascii="Times New Roman" w:hAnsi="Times New Roman"/>
-                    </w:rPr>
-                  </w:pPr>
-                  <w:r>
-                    <w:rPr>
-                      <w:rFonts w:ascii="Times New Roman" w:hAnsi="Times New Roman"/>
-                    </w:rPr>
-                    <w:t>Dritter Statusreport</w:t>
-                  </w:r>
-                </w:p>
-              </w:tc>
-              <w:tc>
-                <w:tcPr>
-                  <w:tcW w:w="1531" w:type="dxa"/>
-                  <w:tcBorders>
-                    <w:top w:val="nil"/>
-                    <w:left w:val="single" w:sz="4" w:space="0" w:color="auto"/>
-                    <w:bottom w:val="single" w:sz="4" w:space="0" w:color="auto"/>
-                    <w:right w:val="single" w:sz="4" w:space="0" w:color="auto"/>
-                  </w:tcBorders>
-                </w:tcPr>
-                <w:p>
-                  <w:pPr>
-                    <w:tabs>
-                      <w:tab w:val="left" w:pos="720"/>
-                    </w:tabs>
-                    <w:rPr>
-                      <w:rFonts w:ascii="Times New Roman" w:hAnsi="Times New Roman"/>
-                    </w:rPr>
-                  </w:pPr>
-                  <w:r>
-                    <w:rPr>
-                      <w:rFonts w:ascii="Times New Roman" w:hAnsi="Times New Roman"/>
-                    </w:rPr>
-                    <w:t>30.4.2017</w:t>
-                  </w:r>
-                </w:p>
-              </w:tc>
-              <w:tc>
-                <w:tcPr>
-                  <w:tcW w:w="4380" w:type="dxa"/>
-                  <w:tcBorders>
-                    <w:top w:val="nil"/>
-                    <w:left w:val="single" w:sz="4" w:space="0" w:color="auto"/>
-                    <w:bottom w:val="single" w:sz="4" w:space="0" w:color="auto"/>
-                    <w:right w:val="single" w:sz="4" w:space="0" w:color="auto"/>
-                  </w:tcBorders>
-                </w:tcPr>
-                <w:p>
-                  <w:pPr>
-                    <w:tabs>
-                      <w:tab w:val="left" w:pos="720"/>
-                    </w:tabs>
-                    <w:rPr>
-                      <w:rFonts w:ascii="Times New Roman" w:hAnsi="Times New Roman"/>
-                    </w:rPr>
-                  </w:pPr>
-                  <w:r>
-                    <w:rPr>
-                      <w:rFonts w:ascii="Times New Roman" w:hAnsi="Times New Roman"/>
-                      <w:b/>
-                    </w:rPr>
-                    <w:t>Statusreport 3</w:t>
                   </w:r>
                 </w:p>
               </w:tc>
@@ -3542,7 +3616,7 @@
                     <w:rPr>
                       <w:rFonts w:ascii="Times New Roman" w:hAnsi="Times New Roman"/>
                     </w:rPr>
-                    <w:t>API Funktionsbeschreibung</w:t>
+                    <w:t>Installationsanleitung System</w:t>
                   </w:r>
                 </w:p>
               </w:tc>
@@ -3565,6 +3639,12 @@
                       <w:rFonts w:ascii="Times New Roman" w:hAnsi="Times New Roman"/>
                     </w:rPr>
                   </w:pPr>
+                  <w:r>
+                    <w:rPr>
+                      <w:rFonts w:ascii="Times New Roman" w:hAnsi="Times New Roman"/>
+                    </w:rPr>
+                    <w:t>30.6.2017</w:t>
+                  </w:r>
                 </w:p>
               </w:tc>
               <w:tc>
@@ -3589,6 +3669,335 @@
                   <w:r>
                     <w:rPr>
                       <w:rFonts w:ascii="Times New Roman" w:hAnsi="Times New Roman"/>
+                    </w:rPr>
+                    <w:t>Report</w:t>
+                  </w:r>
+                </w:p>
+                <w:p>
+                  <w:pPr>
+                    <w:tabs>
+                      <w:tab w:val="left" w:pos="720"/>
+                    </w:tabs>
+                    <w:rPr>
+                      <w:rFonts w:ascii="Times New Roman" w:hAnsi="Times New Roman"/>
+                    </w:rPr>
+                  </w:pPr>
+                </w:p>
+              </w:tc>
+            </w:tr>
+            <w:tr>
+              <w:tc>
+                <w:tcPr>
+                  <w:tcW w:w="2717" w:type="dxa"/>
+                  <w:tcBorders>
+                    <w:top w:val="nil"/>
+                    <w:left w:val="single" w:sz="4" w:space="0" w:color="auto"/>
+                    <w:bottom w:val="single" w:sz="4" w:space="0" w:color="auto"/>
+                    <w:right w:val="single" w:sz="4" w:space="0" w:color="auto"/>
+                  </w:tcBorders>
+                </w:tcPr>
+                <w:p>
+                  <w:pPr>
+                    <w:tabs>
+                      <w:tab w:val="left" w:pos="720"/>
+                    </w:tabs>
+                    <w:rPr>
+                      <w:rFonts w:ascii="Times New Roman" w:hAnsi="Times New Roman"/>
+                    </w:rPr>
+                  </w:pPr>
+                  <w:r>
+                    <w:rPr>
+                      <w:rFonts w:ascii="Times New Roman" w:hAnsi="Times New Roman"/>
+                    </w:rPr>
+                    <w:t>Unterlagen und Ergebnisse</w:t>
+                  </w:r>
+                </w:p>
+              </w:tc>
+              <w:tc>
+                <w:tcPr>
+                  <w:tcW w:w="1531" w:type="dxa"/>
+                  <w:tcBorders>
+                    <w:top w:val="nil"/>
+                    <w:left w:val="single" w:sz="4" w:space="0" w:color="auto"/>
+                    <w:bottom w:val="single" w:sz="4" w:space="0" w:color="auto"/>
+                    <w:right w:val="single" w:sz="4" w:space="0" w:color="auto"/>
+                  </w:tcBorders>
+                </w:tcPr>
+                <w:p>
+                  <w:pPr>
+                    <w:tabs>
+                      <w:tab w:val="left" w:pos="720"/>
+                    </w:tabs>
+                    <w:rPr>
+                      <w:rFonts w:ascii="Times New Roman" w:hAnsi="Times New Roman"/>
+                    </w:rPr>
+                  </w:pPr>
+                </w:p>
+              </w:tc>
+              <w:tc>
+                <w:tcPr>
+                  <w:tcW w:w="4380" w:type="dxa"/>
+                  <w:tcBorders>
+                    <w:top w:val="nil"/>
+                    <w:left w:val="single" w:sz="4" w:space="0" w:color="auto"/>
+                    <w:bottom w:val="single" w:sz="4" w:space="0" w:color="auto"/>
+                    <w:right w:val="single" w:sz="4" w:space="0" w:color="auto"/>
+                  </w:tcBorders>
+                </w:tcPr>
+                <w:p>
+                  <w:pPr>
+                    <w:tabs>
+                      <w:tab w:val="left" w:pos="720"/>
+                    </w:tabs>
+                    <w:rPr>
+                      <w:rFonts w:ascii="Times New Roman" w:hAnsi="Times New Roman"/>
+                    </w:rPr>
+                  </w:pPr>
+                  <w:r>
+                    <w:rPr>
+                      <w:rFonts w:ascii="Times New Roman" w:hAnsi="Times New Roman"/>
+                    </w:rPr>
+                    <w:t>Report</w:t>
+                  </w:r>
+                </w:p>
+                <w:p>
+                  <w:pPr>
+                    <w:tabs>
+                      <w:tab w:val="left" w:pos="720"/>
+                    </w:tabs>
+                    <w:rPr>
+                      <w:rFonts w:ascii="Times New Roman" w:hAnsi="Times New Roman"/>
+                    </w:rPr>
+                  </w:pPr>
+                </w:p>
+              </w:tc>
+            </w:tr>
+            <w:tr>
+              <w:tc>
+                <w:tcPr>
+                  <w:tcW w:w="2717" w:type="dxa"/>
+                  <w:tcBorders>
+                    <w:top w:val="nil"/>
+                    <w:left w:val="single" w:sz="4" w:space="0" w:color="auto"/>
+                    <w:bottom w:val="single" w:sz="4" w:space="0" w:color="auto"/>
+                    <w:right w:val="single" w:sz="4" w:space="0" w:color="auto"/>
+                  </w:tcBorders>
+                </w:tcPr>
+                <w:p>
+                  <w:pPr>
+                    <w:tabs>
+                      <w:tab w:val="left" w:pos="720"/>
+                    </w:tabs>
+                    <w:rPr>
+                      <w:rFonts w:ascii="Times New Roman" w:hAnsi="Times New Roman"/>
+                    </w:rPr>
+                  </w:pPr>
+                  <w:r>
+                    <w:rPr>
+                      <w:rFonts w:ascii="Times New Roman" w:hAnsi="Times New Roman"/>
+                    </w:rPr>
+                    <w:t>Ausblick, offenes</w:t>
+                  </w:r>
+                </w:p>
+              </w:tc>
+              <w:tc>
+                <w:tcPr>
+                  <w:tcW w:w="1531" w:type="dxa"/>
+                  <w:tcBorders>
+                    <w:top w:val="nil"/>
+                    <w:left w:val="single" w:sz="4" w:space="0" w:color="auto"/>
+                    <w:bottom w:val="single" w:sz="4" w:space="0" w:color="auto"/>
+                    <w:right w:val="single" w:sz="4" w:space="0" w:color="auto"/>
+                  </w:tcBorders>
+                </w:tcPr>
+                <w:p>
+                  <w:pPr>
+                    <w:tabs>
+                      <w:tab w:val="left" w:pos="720"/>
+                    </w:tabs>
+                    <w:rPr>
+                      <w:rFonts w:ascii="Times New Roman" w:hAnsi="Times New Roman"/>
+                    </w:rPr>
+                  </w:pPr>
+                  <w:r>
+                    <w:rPr>
+                      <w:rFonts w:ascii="Times New Roman" w:hAnsi="Times New Roman"/>
+                    </w:rPr>
+                    <w:t>31.8.2017</w:t>
+                  </w:r>
+                </w:p>
+              </w:tc>
+              <w:tc>
+                <w:tcPr>
+                  <w:tcW w:w="4380" w:type="dxa"/>
+                  <w:tcBorders>
+                    <w:top w:val="nil"/>
+                    <w:left w:val="single" w:sz="4" w:space="0" w:color="auto"/>
+                    <w:bottom w:val="single" w:sz="4" w:space="0" w:color="auto"/>
+                    <w:right w:val="single" w:sz="4" w:space="0" w:color="auto"/>
+                  </w:tcBorders>
+                </w:tcPr>
+                <w:p>
+                  <w:pPr>
+                    <w:tabs>
+                      <w:tab w:val="left" w:pos="720"/>
+                    </w:tabs>
+                    <w:rPr>
+                      <w:rFonts w:ascii="Times New Roman" w:hAnsi="Times New Roman"/>
+                      <w:b/>
+                    </w:rPr>
+                  </w:pPr>
+                  <w:bookmarkStart w:id="0" w:name="_GoBack"/>
+                  <w:bookmarkEnd w:id="0"/>
+                  <w:r>
+                    <w:rPr>
+                      <w:rFonts w:ascii="Times New Roman" w:hAnsi="Times New Roman"/>
+                      <w:b/>
+                    </w:rPr>
+                    <w:t>Meeting</w:t>
+                  </w:r>
+                </w:p>
+              </w:tc>
+            </w:tr>
+            <w:tr>
+              <w:tc>
+                <w:tcPr>
+                  <w:tcW w:w="2717" w:type="dxa"/>
+                  <w:tcBorders>
+                    <w:top w:val="nil"/>
+                    <w:left w:val="single" w:sz="4" w:space="0" w:color="auto"/>
+                    <w:bottom w:val="single" w:sz="4" w:space="0" w:color="auto"/>
+                    <w:right w:val="single" w:sz="4" w:space="0" w:color="auto"/>
+                  </w:tcBorders>
+                </w:tcPr>
+                <w:p>
+                  <w:pPr>
+                    <w:tabs>
+                      <w:tab w:val="left" w:pos="720"/>
+                    </w:tabs>
+                    <w:rPr>
+                      <w:rFonts w:ascii="Times New Roman" w:hAnsi="Times New Roman"/>
+                    </w:rPr>
+                  </w:pPr>
+                </w:p>
+              </w:tc>
+              <w:tc>
+                <w:tcPr>
+                  <w:tcW w:w="1531" w:type="dxa"/>
+                  <w:tcBorders>
+                    <w:top w:val="nil"/>
+                    <w:left w:val="single" w:sz="4" w:space="0" w:color="auto"/>
+                    <w:bottom w:val="single" w:sz="4" w:space="0" w:color="auto"/>
+                    <w:right w:val="single" w:sz="4" w:space="0" w:color="auto"/>
+                  </w:tcBorders>
+                </w:tcPr>
+                <w:p>
+                  <w:pPr>
+                    <w:tabs>
+                      <w:tab w:val="left" w:pos="720"/>
+                    </w:tabs>
+                    <w:rPr>
+                      <w:rFonts w:ascii="Times New Roman" w:hAnsi="Times New Roman"/>
+                    </w:rPr>
+                  </w:pPr>
+                </w:p>
+              </w:tc>
+              <w:tc>
+                <w:tcPr>
+                  <w:tcW w:w="4380" w:type="dxa"/>
+                  <w:tcBorders>
+                    <w:top w:val="nil"/>
+                    <w:left w:val="single" w:sz="4" w:space="0" w:color="auto"/>
+                    <w:bottom w:val="single" w:sz="4" w:space="0" w:color="auto"/>
+                    <w:right w:val="single" w:sz="4" w:space="0" w:color="auto"/>
+                  </w:tcBorders>
+                </w:tcPr>
+                <w:p>
+                  <w:pPr>
+                    <w:tabs>
+                      <w:tab w:val="left" w:pos="720"/>
+                    </w:tabs>
+                    <w:rPr>
+                      <w:rFonts w:ascii="Times New Roman" w:hAnsi="Times New Roman"/>
+                      <w:b/>
+                    </w:rPr>
+                  </w:pPr>
+                </w:p>
+              </w:tc>
+            </w:tr>
+            <w:tr>
+              <w:tc>
+                <w:tcPr>
+                  <w:tcW w:w="2717" w:type="dxa"/>
+                  <w:tcBorders>
+                    <w:top w:val="nil"/>
+                    <w:left w:val="single" w:sz="4" w:space="0" w:color="auto"/>
+                    <w:bottom w:val="single" w:sz="4" w:space="0" w:color="auto"/>
+                    <w:right w:val="single" w:sz="4" w:space="0" w:color="auto"/>
+                  </w:tcBorders>
+                </w:tcPr>
+                <w:p>
+                  <w:pPr>
+                    <w:tabs>
+                      <w:tab w:val="left" w:pos="720"/>
+                    </w:tabs>
+                    <w:rPr>
+                      <w:rFonts w:ascii="Times New Roman" w:hAnsi="Times New Roman"/>
+                    </w:rPr>
+                  </w:pPr>
+                  <w:r>
+                    <w:rPr>
+                      <w:rFonts w:ascii="Times New Roman" w:hAnsi="Times New Roman"/>
+                    </w:rPr>
+                    <w:t>Projektmarketing Unterlagen festlegen</w:t>
+                  </w:r>
+                </w:p>
+              </w:tc>
+              <w:tc>
+                <w:tcPr>
+                  <w:tcW w:w="1531" w:type="dxa"/>
+                  <w:tcBorders>
+                    <w:top w:val="nil"/>
+                    <w:left w:val="single" w:sz="4" w:space="0" w:color="auto"/>
+                    <w:bottom w:val="single" w:sz="4" w:space="0" w:color="auto"/>
+                    <w:right w:val="single" w:sz="4" w:space="0" w:color="auto"/>
+                  </w:tcBorders>
+                </w:tcPr>
+                <w:p>
+                  <w:pPr>
+                    <w:tabs>
+                      <w:tab w:val="left" w:pos="720"/>
+                    </w:tabs>
+                    <w:rPr>
+                      <w:rFonts w:ascii="Times New Roman" w:hAnsi="Times New Roman"/>
+                    </w:rPr>
+                  </w:pPr>
+                </w:p>
+              </w:tc>
+              <w:tc>
+                <w:tcPr>
+                  <w:tcW w:w="4380" w:type="dxa"/>
+                  <w:tcBorders>
+                    <w:top w:val="nil"/>
+                    <w:left w:val="single" w:sz="4" w:space="0" w:color="auto"/>
+                    <w:bottom w:val="single" w:sz="4" w:space="0" w:color="auto"/>
+                    <w:right w:val="single" w:sz="4" w:space="0" w:color="auto"/>
+                  </w:tcBorders>
+                </w:tcPr>
+                <w:p>
+                  <w:pPr>
+                    <w:tabs>
+                      <w:tab w:val="left" w:pos="720"/>
+                    </w:tabs>
+                    <w:rPr>
+                      <w:rFonts w:ascii="Times New Roman" w:hAnsi="Times New Roman"/>
+                      <w:b/>
+                    </w:rPr>
+                  </w:pPr>
+                  <w:r>
+                    <w:rPr>
+                      <w:rFonts w:ascii="Times New Roman" w:hAnsi="Times New Roman"/>
+                      <w:b/>
                     </w:rPr>
                     <w:t>Report</w:t>
                   </w:r>
@@ -3619,346 +4028,6 @@
                     <w:rPr>
                       <w:rFonts w:ascii="Times New Roman" w:hAnsi="Times New Roman"/>
                     </w:rPr>
-                    <w:t>Unterlagen und Ergebnisse</w:t>
-                  </w:r>
-                </w:p>
-              </w:tc>
-              <w:tc>
-                <w:tcPr>
-                  <w:tcW w:w="1531" w:type="dxa"/>
-                  <w:tcBorders>
-                    <w:top w:val="nil"/>
-                    <w:left w:val="single" w:sz="4" w:space="0" w:color="auto"/>
-                    <w:bottom w:val="single" w:sz="4" w:space="0" w:color="auto"/>
-                    <w:right w:val="single" w:sz="4" w:space="0" w:color="auto"/>
-                  </w:tcBorders>
-                </w:tcPr>
-                <w:p>
-                  <w:pPr>
-                    <w:tabs>
-                      <w:tab w:val="left" w:pos="720"/>
-                    </w:tabs>
-                    <w:rPr>
-                      <w:rFonts w:ascii="Times New Roman" w:hAnsi="Times New Roman"/>
-                    </w:rPr>
-                  </w:pPr>
-                </w:p>
-              </w:tc>
-              <w:tc>
-                <w:tcPr>
-                  <w:tcW w:w="4380" w:type="dxa"/>
-                  <w:tcBorders>
-                    <w:top w:val="nil"/>
-                    <w:left w:val="single" w:sz="4" w:space="0" w:color="auto"/>
-                    <w:bottom w:val="single" w:sz="4" w:space="0" w:color="auto"/>
-                    <w:right w:val="single" w:sz="4" w:space="0" w:color="auto"/>
-                  </w:tcBorders>
-                </w:tcPr>
-                <w:p>
-                  <w:pPr>
-                    <w:tabs>
-                      <w:tab w:val="left" w:pos="720"/>
-                    </w:tabs>
-                    <w:rPr>
-                      <w:rFonts w:ascii="Times New Roman" w:hAnsi="Times New Roman"/>
-                    </w:rPr>
-                  </w:pPr>
-                  <w:r>
-                    <w:rPr>
-                      <w:rFonts w:ascii="Times New Roman" w:hAnsi="Times New Roman"/>
-                    </w:rPr>
-                    <w:t>Report</w:t>
-                  </w:r>
-                </w:p>
-                <w:p>
-                  <w:pPr>
-                    <w:tabs>
-                      <w:tab w:val="left" w:pos="720"/>
-                    </w:tabs>
-                    <w:rPr>
-                      <w:rFonts w:ascii="Times New Roman" w:hAnsi="Times New Roman"/>
-                    </w:rPr>
-                  </w:pPr>
-                </w:p>
-              </w:tc>
-            </w:tr>
-            <w:tr>
-              <w:tc>
-                <w:tcPr>
-                  <w:tcW w:w="2717" w:type="dxa"/>
-                  <w:tcBorders>
-                    <w:top w:val="nil"/>
-                    <w:left w:val="single" w:sz="4" w:space="0" w:color="auto"/>
-                    <w:bottom w:val="single" w:sz="4" w:space="0" w:color="auto"/>
-                    <w:right w:val="single" w:sz="4" w:space="0" w:color="auto"/>
-                  </w:tcBorders>
-                </w:tcPr>
-                <w:p>
-                  <w:pPr>
-                    <w:tabs>
-                      <w:tab w:val="left" w:pos="720"/>
-                    </w:tabs>
-                    <w:rPr>
-                      <w:rFonts w:ascii="Times New Roman" w:hAnsi="Times New Roman"/>
-                    </w:rPr>
-                  </w:pPr>
-                  <w:r>
-                    <w:rPr>
-                      <w:rFonts w:ascii="Times New Roman" w:hAnsi="Times New Roman"/>
-                    </w:rPr>
-                    <w:t>Ausblick, offenes</w:t>
-                  </w:r>
-                </w:p>
-              </w:tc>
-              <w:tc>
-                <w:tcPr>
-                  <w:tcW w:w="1531" w:type="dxa"/>
-                  <w:tcBorders>
-                    <w:top w:val="nil"/>
-                    <w:left w:val="single" w:sz="4" w:space="0" w:color="auto"/>
-                    <w:bottom w:val="single" w:sz="4" w:space="0" w:color="auto"/>
-                    <w:right w:val="single" w:sz="4" w:space="0" w:color="auto"/>
-                  </w:tcBorders>
-                </w:tcPr>
-                <w:p>
-                  <w:pPr>
-                    <w:tabs>
-                      <w:tab w:val="left" w:pos="720"/>
-                    </w:tabs>
-                    <w:rPr>
-                      <w:rFonts w:ascii="Times New Roman" w:hAnsi="Times New Roman"/>
-                    </w:rPr>
-                  </w:pPr>
-                  <w:r>
-                    <w:rPr>
-                      <w:rFonts w:ascii="Times New Roman" w:hAnsi="Times New Roman"/>
-                    </w:rPr>
-                    <w:t>31.8.2017</w:t>
-                  </w:r>
-                </w:p>
-              </w:tc>
-              <w:tc>
-                <w:tcPr>
-                  <w:tcW w:w="4380" w:type="dxa"/>
-                  <w:tcBorders>
-                    <w:top w:val="nil"/>
-                    <w:left w:val="single" w:sz="4" w:space="0" w:color="auto"/>
-                    <w:bottom w:val="single" w:sz="4" w:space="0" w:color="auto"/>
-                    <w:right w:val="single" w:sz="4" w:space="0" w:color="auto"/>
-                  </w:tcBorders>
-                </w:tcPr>
-                <w:p>
-                  <w:pPr>
-                    <w:tabs>
-                      <w:tab w:val="left" w:pos="720"/>
-                    </w:tabs>
-                    <w:rPr>
-                      <w:rFonts w:ascii="Times New Roman" w:hAnsi="Times New Roman"/>
-                      <w:b/>
-                    </w:rPr>
-                  </w:pPr>
-                  <w:r>
-                    <w:rPr>
-                      <w:rFonts w:ascii="Times New Roman" w:hAnsi="Times New Roman"/>
-                      <w:b/>
-                    </w:rPr>
-                    <w:t>Meeting</w:t>
-                  </w:r>
-                </w:p>
-              </w:tc>
-            </w:tr>
-            <w:tr>
-              <w:tc>
-                <w:tcPr>
-                  <w:tcW w:w="2717" w:type="dxa"/>
-                  <w:tcBorders>
-                    <w:top w:val="nil"/>
-                    <w:left w:val="single" w:sz="4" w:space="0" w:color="auto"/>
-                    <w:bottom w:val="single" w:sz="4" w:space="0" w:color="auto"/>
-                    <w:right w:val="single" w:sz="4" w:space="0" w:color="auto"/>
-                  </w:tcBorders>
-                </w:tcPr>
-                <w:p>
-                  <w:pPr>
-                    <w:tabs>
-                      <w:tab w:val="left" w:pos="720"/>
-                    </w:tabs>
-                    <w:rPr>
-                      <w:rFonts w:ascii="Times New Roman" w:hAnsi="Times New Roman"/>
-                    </w:rPr>
-                  </w:pPr>
-                  <w:r>
-                    <w:rPr>
-                      <w:rFonts w:ascii="Times New Roman" w:hAnsi="Times New Roman"/>
-                    </w:rPr>
-                    <w:t>Testkonzept</w:t>
-                  </w:r>
-                </w:p>
-                <w:p>
-                  <w:pPr>
-                    <w:tabs>
-                      <w:tab w:val="left" w:pos="720"/>
-                    </w:tabs>
-                    <w:rPr>
-                      <w:rFonts w:ascii="Times New Roman" w:hAnsi="Times New Roman"/>
-                    </w:rPr>
-                  </w:pPr>
-                </w:p>
-              </w:tc>
-              <w:tc>
-                <w:tcPr>
-                  <w:tcW w:w="1531" w:type="dxa"/>
-                  <w:tcBorders>
-                    <w:top w:val="nil"/>
-                    <w:left w:val="single" w:sz="4" w:space="0" w:color="auto"/>
-                    <w:bottom w:val="single" w:sz="4" w:space="0" w:color="auto"/>
-                    <w:right w:val="single" w:sz="4" w:space="0" w:color="auto"/>
-                  </w:tcBorders>
-                </w:tcPr>
-                <w:p>
-                  <w:pPr>
-                    <w:tabs>
-                      <w:tab w:val="left" w:pos="720"/>
-                    </w:tabs>
-                    <w:rPr>
-                      <w:rFonts w:ascii="Times New Roman" w:hAnsi="Times New Roman"/>
-                    </w:rPr>
-                  </w:pPr>
-                </w:p>
-              </w:tc>
-              <w:tc>
-                <w:tcPr>
-                  <w:tcW w:w="4380" w:type="dxa"/>
-                  <w:tcBorders>
-                    <w:top w:val="nil"/>
-                    <w:left w:val="single" w:sz="4" w:space="0" w:color="auto"/>
-                    <w:bottom w:val="single" w:sz="4" w:space="0" w:color="auto"/>
-                    <w:right w:val="single" w:sz="4" w:space="0" w:color="auto"/>
-                  </w:tcBorders>
-                </w:tcPr>
-                <w:p>
-                  <w:pPr>
-                    <w:tabs>
-                      <w:tab w:val="left" w:pos="720"/>
-                    </w:tabs>
-                    <w:rPr>
-                      <w:rFonts w:ascii="Times New Roman" w:hAnsi="Times New Roman"/>
-                      <w:b/>
-                    </w:rPr>
-                  </w:pPr>
-                  <w:r>
-                    <w:rPr>
-                      <w:rFonts w:ascii="Times New Roman" w:hAnsi="Times New Roman"/>
-                      <w:b/>
-                    </w:rPr>
-                    <w:t xml:space="preserve">!!! </w:t>
-                  </w:r>
-                </w:p>
-              </w:tc>
-            </w:tr>
-            <w:tr>
-              <w:tc>
-                <w:tcPr>
-                  <w:tcW w:w="2717" w:type="dxa"/>
-                  <w:tcBorders>
-                    <w:top w:val="nil"/>
-                    <w:left w:val="single" w:sz="4" w:space="0" w:color="auto"/>
-                    <w:bottom w:val="single" w:sz="4" w:space="0" w:color="auto"/>
-                    <w:right w:val="single" w:sz="4" w:space="0" w:color="auto"/>
-                  </w:tcBorders>
-                </w:tcPr>
-                <w:p>
-                  <w:pPr>
-                    <w:tabs>
-                      <w:tab w:val="left" w:pos="720"/>
-                    </w:tabs>
-                    <w:rPr>
-                      <w:rFonts w:ascii="Times New Roman" w:hAnsi="Times New Roman"/>
-                    </w:rPr>
-                  </w:pPr>
-                  <w:r>
-                    <w:rPr>
-                      <w:rFonts w:ascii="Times New Roman" w:hAnsi="Times New Roman"/>
-                    </w:rPr>
-                    <w:t>Projektmarketing Unterlagen festlegen</w:t>
-                  </w:r>
-                </w:p>
-              </w:tc>
-              <w:tc>
-                <w:tcPr>
-                  <w:tcW w:w="1531" w:type="dxa"/>
-                  <w:tcBorders>
-                    <w:top w:val="nil"/>
-                    <w:left w:val="single" w:sz="4" w:space="0" w:color="auto"/>
-                    <w:bottom w:val="single" w:sz="4" w:space="0" w:color="auto"/>
-                    <w:right w:val="single" w:sz="4" w:space="0" w:color="auto"/>
-                  </w:tcBorders>
-                </w:tcPr>
-                <w:p>
-                  <w:pPr>
-                    <w:tabs>
-                      <w:tab w:val="left" w:pos="720"/>
-                    </w:tabs>
-                    <w:rPr>
-                      <w:rFonts w:ascii="Times New Roman" w:hAnsi="Times New Roman"/>
-                    </w:rPr>
-                  </w:pPr>
-                </w:p>
-              </w:tc>
-              <w:tc>
-                <w:tcPr>
-                  <w:tcW w:w="4380" w:type="dxa"/>
-                  <w:tcBorders>
-                    <w:top w:val="nil"/>
-                    <w:left w:val="single" w:sz="4" w:space="0" w:color="auto"/>
-                    <w:bottom w:val="single" w:sz="4" w:space="0" w:color="auto"/>
-                    <w:right w:val="single" w:sz="4" w:space="0" w:color="auto"/>
-                  </w:tcBorders>
-                </w:tcPr>
-                <w:p>
-                  <w:pPr>
-                    <w:tabs>
-                      <w:tab w:val="left" w:pos="720"/>
-                    </w:tabs>
-                    <w:rPr>
-                      <w:rFonts w:ascii="Times New Roman" w:hAnsi="Times New Roman"/>
-                      <w:b/>
-                    </w:rPr>
-                  </w:pPr>
-                  <w:r>
-                    <w:rPr>
-                      <w:rFonts w:ascii="Times New Roman" w:hAnsi="Times New Roman"/>
-                      <w:b/>
-                    </w:rPr>
-                    <w:t>Report</w:t>
-                  </w:r>
-                </w:p>
-              </w:tc>
-            </w:tr>
-            <w:tr>
-              <w:tc>
-                <w:tcPr>
-                  <w:tcW w:w="2717" w:type="dxa"/>
-                  <w:tcBorders>
-                    <w:top w:val="nil"/>
-                    <w:left w:val="single" w:sz="4" w:space="0" w:color="auto"/>
-                    <w:bottom w:val="single" w:sz="4" w:space="0" w:color="auto"/>
-                    <w:right w:val="single" w:sz="4" w:space="0" w:color="auto"/>
-                  </w:tcBorders>
-                </w:tcPr>
-                <w:p>
-                  <w:pPr>
-                    <w:tabs>
-                      <w:tab w:val="left" w:pos="720"/>
-                    </w:tabs>
-                    <w:rPr>
-                      <w:rFonts w:ascii="Times New Roman" w:hAnsi="Times New Roman"/>
-                    </w:rPr>
-                  </w:pPr>
-                  <w:r>
-                    <w:rPr>
-                      <w:rFonts w:ascii="Times New Roman" w:hAnsi="Times New Roman"/>
-                    </w:rPr>
                     <w:t xml:space="preserve">Präsentation </w:t>
                   </w:r>
                 </w:p>
@@ -4121,202 +4190,6 @@
                     </w:rPr>
                     <w:t>Konsens auf Grund von Vorschlag</w:t>
                   </w:r>
-                </w:p>
-              </w:tc>
-            </w:tr>
-            <w:tr>
-              <w:tc>
-                <w:tcPr>
-                  <w:tcW w:w="2717" w:type="dxa"/>
-                  <w:tcBorders>
-                    <w:top w:val="nil"/>
-                    <w:left w:val="single" w:sz="4" w:space="0" w:color="auto"/>
-                    <w:bottom w:val="single" w:sz="4" w:space="0" w:color="auto"/>
-                    <w:right w:val="single" w:sz="4" w:space="0" w:color="auto"/>
-                  </w:tcBorders>
-                </w:tcPr>
-                <w:p>
-                  <w:pPr>
-                    <w:tabs>
-                      <w:tab w:val="left" w:pos="720"/>
-                    </w:tabs>
-                    <w:rPr>
-                      <w:rFonts w:ascii="Times New Roman" w:hAnsi="Times New Roman"/>
-                    </w:rPr>
-                  </w:pPr>
-                </w:p>
-              </w:tc>
-              <w:tc>
-                <w:tcPr>
-                  <w:tcW w:w="1531" w:type="dxa"/>
-                  <w:tcBorders>
-                    <w:top w:val="nil"/>
-                    <w:left w:val="single" w:sz="4" w:space="0" w:color="auto"/>
-                    <w:bottom w:val="single" w:sz="4" w:space="0" w:color="auto"/>
-                    <w:right w:val="single" w:sz="4" w:space="0" w:color="auto"/>
-                  </w:tcBorders>
-                </w:tcPr>
-                <w:p>
-                  <w:pPr>
-                    <w:tabs>
-                      <w:tab w:val="left" w:pos="720"/>
-                    </w:tabs>
-                    <w:rPr>
-                      <w:rFonts w:ascii="Times New Roman" w:hAnsi="Times New Roman"/>
-                    </w:rPr>
-                  </w:pPr>
-                </w:p>
-              </w:tc>
-              <w:tc>
-                <w:tcPr>
-                  <w:tcW w:w="4380" w:type="dxa"/>
-                  <w:tcBorders>
-                    <w:top w:val="nil"/>
-                    <w:left w:val="single" w:sz="4" w:space="0" w:color="auto"/>
-                    <w:bottom w:val="single" w:sz="4" w:space="0" w:color="auto"/>
-                    <w:right w:val="single" w:sz="4" w:space="0" w:color="auto"/>
-                  </w:tcBorders>
-                </w:tcPr>
-                <w:p>
-                  <w:pPr>
-                    <w:tabs>
-                      <w:tab w:val="left" w:pos="720"/>
-                    </w:tabs>
-                    <w:rPr>
-                      <w:rFonts w:ascii="Times New Roman" w:hAnsi="Times New Roman"/>
-                    </w:rPr>
-                  </w:pPr>
-                </w:p>
-              </w:tc>
-            </w:tr>
-            <w:tr>
-              <w:tc>
-                <w:tcPr>
-                  <w:tcW w:w="2717" w:type="dxa"/>
-                  <w:tcBorders>
-                    <w:top w:val="nil"/>
-                    <w:left w:val="single" w:sz="4" w:space="0" w:color="auto"/>
-                    <w:bottom w:val="single" w:sz="4" w:space="0" w:color="auto"/>
-                    <w:right w:val="single" w:sz="4" w:space="0" w:color="auto"/>
-                  </w:tcBorders>
-                </w:tcPr>
-                <w:p>
-                  <w:pPr>
-                    <w:tabs>
-                      <w:tab w:val="left" w:pos="720"/>
-                    </w:tabs>
-                    <w:rPr>
-                      <w:rFonts w:ascii="Times New Roman" w:hAnsi="Times New Roman"/>
-                    </w:rPr>
-                  </w:pPr>
-                </w:p>
-              </w:tc>
-              <w:tc>
-                <w:tcPr>
-                  <w:tcW w:w="1531" w:type="dxa"/>
-                  <w:tcBorders>
-                    <w:top w:val="nil"/>
-                    <w:left w:val="single" w:sz="4" w:space="0" w:color="auto"/>
-                    <w:bottom w:val="single" w:sz="4" w:space="0" w:color="auto"/>
-                    <w:right w:val="single" w:sz="4" w:space="0" w:color="auto"/>
-                  </w:tcBorders>
-                </w:tcPr>
-                <w:p>
-                  <w:pPr>
-                    <w:tabs>
-                      <w:tab w:val="left" w:pos="720"/>
-                    </w:tabs>
-                    <w:rPr>
-                      <w:rFonts w:ascii="Times New Roman" w:hAnsi="Times New Roman"/>
-                    </w:rPr>
-                  </w:pPr>
-                </w:p>
-              </w:tc>
-              <w:tc>
-                <w:tcPr>
-                  <w:tcW w:w="4380" w:type="dxa"/>
-                  <w:tcBorders>
-                    <w:top w:val="nil"/>
-                    <w:left w:val="single" w:sz="4" w:space="0" w:color="auto"/>
-                    <w:bottom w:val="single" w:sz="4" w:space="0" w:color="auto"/>
-                    <w:right w:val="single" w:sz="4" w:space="0" w:color="auto"/>
-                  </w:tcBorders>
-                </w:tcPr>
-                <w:p>
-                  <w:pPr>
-                    <w:tabs>
-                      <w:tab w:val="left" w:pos="720"/>
-                    </w:tabs>
-                    <w:rPr>
-                      <w:rFonts w:ascii="Times New Roman" w:hAnsi="Times New Roman"/>
-                      <w:b/>
-                    </w:rPr>
-                  </w:pPr>
-                </w:p>
-              </w:tc>
-            </w:tr>
-            <w:tr>
-              <w:tc>
-                <w:tcPr>
-                  <w:tcW w:w="2717" w:type="dxa"/>
-                  <w:tcBorders>
-                    <w:top w:val="nil"/>
-                    <w:left w:val="single" w:sz="4" w:space="0" w:color="auto"/>
-                    <w:bottom w:val="single" w:sz="4" w:space="0" w:color="auto"/>
-                    <w:right w:val="single" w:sz="4" w:space="0" w:color="auto"/>
-                  </w:tcBorders>
-                </w:tcPr>
-                <w:p>
-                  <w:pPr>
-                    <w:tabs>
-                      <w:tab w:val="left" w:pos="720"/>
-                    </w:tabs>
-                    <w:rPr>
-                      <w:rFonts w:ascii="Times New Roman" w:hAnsi="Times New Roman"/>
-                    </w:rPr>
-                  </w:pPr>
-                </w:p>
-              </w:tc>
-              <w:tc>
-                <w:tcPr>
-                  <w:tcW w:w="1531" w:type="dxa"/>
-                  <w:tcBorders>
-                    <w:top w:val="nil"/>
-                    <w:left w:val="single" w:sz="4" w:space="0" w:color="auto"/>
-                    <w:bottom w:val="single" w:sz="4" w:space="0" w:color="auto"/>
-                    <w:right w:val="single" w:sz="4" w:space="0" w:color="auto"/>
-                  </w:tcBorders>
-                </w:tcPr>
-                <w:p>
-                  <w:pPr>
-                    <w:tabs>
-                      <w:tab w:val="left" w:pos="720"/>
-                    </w:tabs>
-                    <w:rPr>
-                      <w:rFonts w:ascii="Times New Roman" w:hAnsi="Times New Roman"/>
-                    </w:rPr>
-                  </w:pPr>
-                </w:p>
-              </w:tc>
-              <w:tc>
-                <w:tcPr>
-                  <w:tcW w:w="4380" w:type="dxa"/>
-                  <w:tcBorders>
-                    <w:top w:val="nil"/>
-                    <w:left w:val="single" w:sz="4" w:space="0" w:color="auto"/>
-                    <w:bottom w:val="single" w:sz="4" w:space="0" w:color="auto"/>
-                    <w:right w:val="single" w:sz="4" w:space="0" w:color="auto"/>
-                  </w:tcBorders>
-                </w:tcPr>
-                <w:p>
-                  <w:pPr>
-                    <w:tabs>
-                      <w:tab w:val="left" w:pos="720"/>
-                    </w:tabs>
-                    <w:rPr>
-                      <w:rFonts w:ascii="Times New Roman" w:hAnsi="Times New Roman"/>
-                    </w:rPr>
-                  </w:pPr>
                 </w:p>
               </w:tc>
             </w:tr>
@@ -8211,7 +8084,7 @@
 </file>
 
 <file path=customXml/itemProps1.xml><?xml version="1.0" encoding="utf-8"?>
-<ds:datastoreItem xmlns:ds="http://schemas.openxmlformats.org/officeDocument/2006/customXml" ds:itemID="{F5EFAC0C-F32C-490F-BE94-3F5EE7FC1DA5}">
+<ds:datastoreItem xmlns:ds="http://schemas.openxmlformats.org/officeDocument/2006/customXml" ds:itemID="{5573010E-1102-4CF8-A539-DAB04C765C2E}">
   <ds:schemaRefs>
     <ds:schemaRef ds:uri="http://schemas.openxmlformats.org/officeDocument/2006/bibliography"/>
   </ds:schemaRefs>

</xml_diff>